<commit_message>
F93: Create users guide.
Updated formatting.
</commit_message>
<xml_diff>
--- a/Guides/LongOS - User's Guide.docx
+++ b/Guides/LongOS - User's Guide.docx
@@ -467,6 +467,7 @@
     <w:p>
       <w:pPr>
         <w:spacing w:after="0" w:line="360" w:lineRule="auto"/>
+        <w:jc w:val="both"/>
         <w:rPr>
           <w:rFonts w:ascii="Times New Roman" w:hAnsi="Times New Roman" w:cs="Times New Roman"/>
           <w:sz w:val="24"/>
@@ -547,6 +548,12 @@
     </w:p>
     <w:sdt>
       <w:sdtPr>
+        <w:rPr>
+          <w:rFonts w:asciiTheme="minorHAnsi" w:eastAsiaTheme="minorHAnsi" w:hAnsiTheme="minorHAnsi" w:cstheme="minorBidi"/>
+          <w:color w:val="auto"/>
+          <w:sz w:val="22"/>
+          <w:szCs w:val="22"/>
+        </w:rPr>
         <w:id w:val="-131711470"/>
         <w:docPartObj>
           <w:docPartGallery w:val="Table of Contents"/>
@@ -555,13 +562,9 @@
       </w:sdtPr>
       <w:sdtEndPr>
         <w:rPr>
-          <w:rFonts w:asciiTheme="minorHAnsi" w:eastAsiaTheme="minorHAnsi" w:hAnsiTheme="minorHAnsi" w:cstheme="minorBidi"/>
           <w:b/>
           <w:bCs/>
           <w:noProof/>
-          <w:color w:val="auto"/>
-          <w:sz w:val="22"/>
-          <w:szCs w:val="22"/>
         </w:rPr>
       </w:sdtEndPr>
       <w:sdtContent>
@@ -1093,25 +1096,7 @@
                 <w:b/>
                 <w:noProof/>
               </w:rPr>
-              <w:t>6 Stand</w:t>
-            </w:r>
-            <w:r>
-              <w:rPr>
-                <w:rStyle w:val="Hyperlink"/>
-                <w:rFonts w:ascii="Times New Roman" w:hAnsi="Times New Roman" w:cs="Times New Roman"/>
-                <w:b/>
-                <w:noProof/>
-              </w:rPr>
-              <w:t>a</w:t>
-            </w:r>
-            <w:r>
-              <w:rPr>
-                <w:rStyle w:val="Hyperlink"/>
-                <w:rFonts w:ascii="Times New Roman" w:hAnsi="Times New Roman" w:cs="Times New Roman"/>
-                <w:b/>
-                <w:noProof/>
-              </w:rPr>
-              <w:t>rd Applications</w:t>
+              <w:t>6 Standard Applications</w:t>
             </w:r>
             <w:r>
               <w:rPr>
@@ -2063,6 +2048,7 @@
     <w:p>
       <w:pPr>
         <w:spacing w:after="0" w:line="360" w:lineRule="auto"/>
+        <w:jc w:val="both"/>
         <w:rPr>
           <w:rFonts w:ascii="Times New Roman" w:hAnsi="Times New Roman" w:cs="Times New Roman"/>
           <w:sz w:val="24"/>
@@ -2086,6 +2072,7 @@
           <w:numId w:val="1"/>
         </w:numPr>
         <w:spacing w:after="0" w:line="360" w:lineRule="auto"/>
+        <w:jc w:val="both"/>
         <w:rPr>
           <w:rFonts w:ascii="Times New Roman" w:hAnsi="Times New Roman" w:cs="Times New Roman"/>
           <w:sz w:val="24"/>
@@ -2126,6 +2113,7 @@
       <w:pPr>
         <w:spacing w:after="0" w:line="360" w:lineRule="auto"/>
         <w:ind w:left="720"/>
+        <w:jc w:val="both"/>
         <w:rPr>
           <w:rFonts w:ascii="Times New Roman" w:hAnsi="Times New Roman" w:cs="Times New Roman"/>
           <w:sz w:val="24"/>
@@ -2157,6 +2145,7 @@
           <w:numId w:val="1"/>
         </w:numPr>
         <w:spacing w:after="0" w:line="360" w:lineRule="auto"/>
+        <w:jc w:val="both"/>
         <w:rPr>
           <w:rFonts w:ascii="Times New Roman" w:hAnsi="Times New Roman" w:cs="Times New Roman"/>
           <w:sz w:val="24"/>
@@ -2179,6 +2168,7 @@
       <w:pPr>
         <w:spacing w:after="0" w:line="360" w:lineRule="auto"/>
         <w:ind w:left="720"/>
+        <w:jc w:val="both"/>
         <w:rPr>
           <w:rFonts w:ascii="Times New Roman" w:hAnsi="Times New Roman" w:cs="Times New Roman"/>
           <w:sz w:val="24"/>
@@ -2202,6 +2192,7 @@
           <w:numId w:val="1"/>
         </w:numPr>
         <w:spacing w:after="0" w:line="360" w:lineRule="auto"/>
+        <w:jc w:val="both"/>
         <w:rPr>
           <w:rFonts w:ascii="Times New Roman" w:hAnsi="Times New Roman" w:cs="Times New Roman"/>
           <w:sz w:val="24"/>
@@ -2233,6 +2224,7 @@
       <w:pPr>
         <w:spacing w:after="0" w:line="360" w:lineRule="auto"/>
         <w:ind w:left="720"/>
+        <w:jc w:val="both"/>
         <w:rPr>
           <w:rFonts w:ascii="Times New Roman" w:hAnsi="Times New Roman" w:cs="Times New Roman"/>
           <w:sz w:val="24"/>
@@ -2256,6 +2248,7 @@
           <w:numId w:val="1"/>
         </w:numPr>
         <w:spacing w:after="0" w:line="360" w:lineRule="auto"/>
+        <w:jc w:val="both"/>
         <w:rPr>
           <w:rFonts w:ascii="Times New Roman" w:hAnsi="Times New Roman" w:cs="Times New Roman"/>
           <w:sz w:val="24"/>
@@ -2278,6 +2271,7 @@
       <w:pPr>
         <w:spacing w:after="0" w:line="360" w:lineRule="auto"/>
         <w:ind w:left="720"/>
+        <w:jc w:val="both"/>
         <w:rPr>
           <w:rFonts w:ascii="Times New Roman" w:hAnsi="Times New Roman" w:cs="Times New Roman"/>
           <w:sz w:val="24"/>
@@ -2296,6 +2290,7 @@
     <w:p>
       <w:pPr>
         <w:spacing w:after="0" w:line="360" w:lineRule="auto"/>
+        <w:jc w:val="both"/>
         <w:rPr>
           <w:rFonts w:ascii="Times New Roman" w:hAnsi="Times New Roman" w:cs="Times New Roman"/>
           <w:sz w:val="24"/>
@@ -2377,6 +2372,7 @@
     <w:p>
       <w:pPr>
         <w:spacing w:after="0" w:line="360" w:lineRule="auto"/>
+        <w:jc w:val="both"/>
         <w:rPr>
           <w:rFonts w:ascii="Times New Roman" w:hAnsi="Times New Roman" w:cs="Times New Roman"/>
           <w:sz w:val="24"/>
@@ -2400,6 +2396,7 @@
           <w:numId w:val="1"/>
         </w:numPr>
         <w:spacing w:after="0" w:line="360" w:lineRule="auto"/>
+        <w:jc w:val="both"/>
         <w:rPr>
           <w:rFonts w:ascii="Times New Roman" w:hAnsi="Times New Roman" w:cs="Times New Roman"/>
           <w:sz w:val="24"/>
@@ -2423,6 +2420,7 @@
           <w:numId w:val="1"/>
         </w:numPr>
         <w:spacing w:after="0" w:line="360" w:lineRule="auto"/>
+        <w:jc w:val="both"/>
         <w:rPr>
           <w:rFonts w:ascii="Times New Roman" w:hAnsi="Times New Roman" w:cs="Times New Roman"/>
           <w:sz w:val="24"/>
@@ -2441,6 +2439,7 @@
     <w:p>
       <w:pPr>
         <w:spacing w:after="0" w:line="360" w:lineRule="auto"/>
+        <w:jc w:val="both"/>
         <w:rPr>
           <w:rFonts w:ascii="Times New Roman" w:hAnsi="Times New Roman" w:cs="Times New Roman"/>
           <w:sz w:val="24"/>
@@ -2500,6 +2499,7 @@
     <w:p>
       <w:pPr>
         <w:spacing w:after="0" w:line="360" w:lineRule="auto"/>
+        <w:jc w:val="both"/>
         <w:rPr>
           <w:rFonts w:ascii="Times New Roman" w:hAnsi="Times New Roman" w:cs="Times New Roman"/>
           <w:sz w:val="24"/>
@@ -2518,6 +2518,7 @@
     <w:p>
       <w:pPr>
         <w:spacing w:after="0" w:line="360" w:lineRule="auto"/>
+        <w:jc w:val="both"/>
         <w:rPr>
           <w:rFonts w:ascii="Times New Roman" w:hAnsi="Times New Roman" w:cs="Times New Roman"/>
           <w:sz w:val="24"/>
@@ -2541,6 +2542,7 @@
           <w:numId w:val="2"/>
         </w:numPr>
         <w:spacing w:after="0" w:line="360" w:lineRule="auto"/>
+        <w:jc w:val="both"/>
         <w:rPr>
           <w:rFonts w:ascii="Times New Roman" w:hAnsi="Times New Roman" w:cs="Times New Roman"/>
           <w:sz w:val="24"/>
@@ -2560,6 +2562,7 @@
       <w:pPr>
         <w:spacing w:after="0" w:line="360" w:lineRule="auto"/>
         <w:ind w:left="720"/>
+        <w:jc w:val="both"/>
         <w:rPr>
           <w:rFonts w:ascii="Times New Roman" w:hAnsi="Times New Roman" w:cs="Times New Roman"/>
           <w:sz w:val="24"/>
@@ -2583,6 +2586,7 @@
           <w:numId w:val="2"/>
         </w:numPr>
         <w:spacing w:after="0" w:line="360" w:lineRule="auto"/>
+        <w:jc w:val="both"/>
         <w:rPr>
           <w:rFonts w:ascii="Times New Roman" w:hAnsi="Times New Roman" w:cs="Times New Roman"/>
           <w:sz w:val="24"/>
@@ -2602,6 +2606,7 @@
       <w:pPr>
         <w:spacing w:after="0" w:line="360" w:lineRule="auto"/>
         <w:ind w:left="720"/>
+        <w:jc w:val="both"/>
         <w:rPr>
           <w:rFonts w:ascii="Times New Roman" w:hAnsi="Times New Roman" w:cs="Times New Roman"/>
           <w:sz w:val="24"/>
@@ -2625,6 +2630,7 @@
           <w:numId w:val="2"/>
         </w:numPr>
         <w:spacing w:after="0" w:line="360" w:lineRule="auto"/>
+        <w:jc w:val="both"/>
         <w:rPr>
           <w:rFonts w:ascii="Times New Roman" w:hAnsi="Times New Roman" w:cs="Times New Roman"/>
           <w:sz w:val="24"/>
@@ -2644,6 +2650,7 @@
       <w:pPr>
         <w:spacing w:after="0" w:line="360" w:lineRule="auto"/>
         <w:ind w:left="720"/>
+        <w:jc w:val="both"/>
         <w:rPr>
           <w:rFonts w:ascii="Times New Roman" w:hAnsi="Times New Roman" w:cs="Times New Roman"/>
           <w:sz w:val="24"/>
@@ -2667,6 +2674,7 @@
           <w:numId w:val="2"/>
         </w:numPr>
         <w:spacing w:after="0" w:line="360" w:lineRule="auto"/>
+        <w:jc w:val="both"/>
         <w:rPr>
           <w:rFonts w:ascii="Times New Roman" w:hAnsi="Times New Roman" w:cs="Times New Roman"/>
           <w:sz w:val="24"/>
@@ -2686,6 +2694,7 @@
       <w:pPr>
         <w:spacing w:after="0" w:line="360" w:lineRule="auto"/>
         <w:ind w:left="720"/>
+        <w:jc w:val="both"/>
         <w:rPr>
           <w:rFonts w:ascii="Times New Roman" w:hAnsi="Times New Roman" w:cs="Times New Roman"/>
           <w:sz w:val="24"/>
@@ -2794,6 +2803,7 @@
     <w:p>
       <w:pPr>
         <w:spacing w:after="0" w:line="360" w:lineRule="auto"/>
+        <w:jc w:val="both"/>
         <w:rPr>
           <w:rFonts w:ascii="Times New Roman" w:hAnsi="Times New Roman" w:cs="Times New Roman"/>
           <w:sz w:val="24"/>
@@ -2812,6 +2822,7 @@
     <w:p>
       <w:pPr>
         <w:spacing w:after="0" w:line="360" w:lineRule="auto"/>
+        <w:jc w:val="both"/>
         <w:rPr>
           <w:rFonts w:ascii="Times New Roman" w:hAnsi="Times New Roman" w:cs="Times New Roman"/>
           <w:sz w:val="24"/>
@@ -2826,54 +2837,17 @@
         </w:rPr>
         <w:t xml:space="preserve">There is also way to change your Control Panel position from top to bottom. See the </w:t>
       </w:r>
-      <w:r>
-        <w:rPr>
-          <w:rFonts w:ascii="Times New Roman" w:hAnsi="Times New Roman" w:cs="Times New Roman"/>
-          <w:sz w:val="24"/>
-          <w:szCs w:val="24"/>
-        </w:rPr>
-        <w:fldChar w:fldCharType="begin"/>
-      </w:r>
-      <w:r>
-        <w:rPr>
-          <w:rFonts w:ascii="Times New Roman" w:hAnsi="Times New Roman" w:cs="Times New Roman"/>
-          <w:sz w:val="24"/>
-          <w:szCs w:val="24"/>
-        </w:rPr>
-        <w:instrText xml:space="preserve"> HYPERLINK  \l "_7_Customization" </w:instrText>
-      </w:r>
-      <w:r>
-        <w:rPr>
-          <w:rFonts w:ascii="Times New Roman" w:hAnsi="Times New Roman" w:cs="Times New Roman"/>
-          <w:sz w:val="24"/>
-          <w:szCs w:val="24"/>
-        </w:rPr>
-      </w:r>
-      <w:r>
-        <w:rPr>
-          <w:rFonts w:ascii="Times New Roman" w:hAnsi="Times New Roman" w:cs="Times New Roman"/>
-          <w:sz w:val="24"/>
-          <w:szCs w:val="24"/>
-        </w:rPr>
-        <w:fldChar w:fldCharType="separate"/>
-      </w:r>
-      <w:r>
-        <w:rPr>
-          <w:rStyle w:val="Hyperlink"/>
-          <w:rFonts w:ascii="Times New Roman" w:hAnsi="Times New Roman" w:cs="Times New Roman"/>
-          <w:sz w:val="24"/>
-          <w:szCs w:val="24"/>
-        </w:rPr>
-        <w:t>chapter 7</w:t>
-      </w:r>
-      <w:r>
-        <w:rPr>
-          <w:rFonts w:ascii="Times New Roman" w:hAnsi="Times New Roman" w:cs="Times New Roman"/>
-          <w:sz w:val="24"/>
-          <w:szCs w:val="24"/>
-        </w:rPr>
-        <w:fldChar w:fldCharType="end"/>
-      </w:r>
+      <w:hyperlink w:anchor="_7_Customization" w:history="1">
+        <w:r>
+          <w:rPr>
+            <w:rStyle w:val="Hyperlink"/>
+            <w:rFonts w:ascii="Times New Roman" w:hAnsi="Times New Roman" w:cs="Times New Roman"/>
+            <w:sz w:val="24"/>
+            <w:szCs w:val="24"/>
+          </w:rPr>
+          <w:t>chapter 7</w:t>
+        </w:r>
+      </w:hyperlink>
       <w:r>
         <w:rPr>
           <w:rFonts w:ascii="Times New Roman" w:hAnsi="Times New Roman" w:cs="Times New Roman"/>
@@ -3251,6 +3225,7 @@
     <w:p>
       <w:pPr>
         <w:spacing w:after="0" w:line="360" w:lineRule="auto"/>
+        <w:jc w:val="both"/>
         <w:rPr>
           <w:rFonts w:ascii="Times New Roman" w:hAnsi="Times New Roman" w:cs="Times New Roman"/>
           <w:sz w:val="24"/>
@@ -3265,54 +3240,17 @@
         </w:rPr>
         <w:t xml:space="preserve">The desktop provides pretty background for user’s working area. It is also possible to change the wallpaper on some ready wallpapers or even on your own image. For more information on the wallpapers changing see the </w:t>
       </w:r>
-      <w:r>
-        <w:rPr>
-          <w:rFonts w:ascii="Times New Roman" w:hAnsi="Times New Roman" w:cs="Times New Roman"/>
-          <w:sz w:val="24"/>
-          <w:szCs w:val="24"/>
-        </w:rPr>
-        <w:fldChar w:fldCharType="begin"/>
-      </w:r>
-      <w:r>
-        <w:rPr>
-          <w:rFonts w:ascii="Times New Roman" w:hAnsi="Times New Roman" w:cs="Times New Roman"/>
-          <w:sz w:val="24"/>
-          <w:szCs w:val="24"/>
-        </w:rPr>
-        <w:instrText xml:space="preserve"> HYPERLINK  \l "_7_Customization" </w:instrText>
-      </w:r>
-      <w:r>
-        <w:rPr>
-          <w:rFonts w:ascii="Times New Roman" w:hAnsi="Times New Roman" w:cs="Times New Roman"/>
-          <w:sz w:val="24"/>
-          <w:szCs w:val="24"/>
-        </w:rPr>
-      </w:r>
-      <w:r>
-        <w:rPr>
-          <w:rFonts w:ascii="Times New Roman" w:hAnsi="Times New Roman" w:cs="Times New Roman"/>
-          <w:sz w:val="24"/>
-          <w:szCs w:val="24"/>
-        </w:rPr>
-        <w:fldChar w:fldCharType="separate"/>
-      </w:r>
-      <w:r>
-        <w:rPr>
-          <w:rStyle w:val="Hyperlink"/>
-          <w:rFonts w:ascii="Times New Roman" w:hAnsi="Times New Roman" w:cs="Times New Roman"/>
-          <w:sz w:val="24"/>
-          <w:szCs w:val="24"/>
-        </w:rPr>
-        <w:t>section 7</w:t>
-      </w:r>
-      <w:r>
-        <w:rPr>
-          <w:rFonts w:ascii="Times New Roman" w:hAnsi="Times New Roman" w:cs="Times New Roman"/>
-          <w:sz w:val="24"/>
-          <w:szCs w:val="24"/>
-        </w:rPr>
-        <w:fldChar w:fldCharType="end"/>
-      </w:r>
+      <w:hyperlink w:anchor="_7_Customization" w:history="1">
+        <w:r>
+          <w:rPr>
+            <w:rStyle w:val="Hyperlink"/>
+            <w:rFonts w:ascii="Times New Roman" w:hAnsi="Times New Roman" w:cs="Times New Roman"/>
+            <w:sz w:val="24"/>
+            <w:szCs w:val="24"/>
+          </w:rPr>
+          <w:t>section 7</w:t>
+        </w:r>
+      </w:hyperlink>
       <w:r>
         <w:rPr>
           <w:rFonts w:ascii="Times New Roman" w:hAnsi="Times New Roman" w:cs="Times New Roman"/>
@@ -3333,6 +3271,7 @@
     <w:p>
       <w:pPr>
         <w:spacing w:after="0" w:line="360" w:lineRule="auto"/>
+        <w:jc w:val="both"/>
         <w:rPr>
           <w:rFonts w:ascii="Times New Roman" w:hAnsi="Times New Roman" w:cs="Times New Roman"/>
           <w:sz w:val="24"/>
@@ -3396,6 +3335,7 @@
     <w:p>
       <w:pPr>
         <w:spacing w:after="0" w:line="360" w:lineRule="auto"/>
+        <w:jc w:val="both"/>
         <w:rPr>
           <w:rFonts w:ascii="Times New Roman" w:hAnsi="Times New Roman" w:cs="Times New Roman"/>
           <w:sz w:val="24"/>
@@ -3502,6 +3442,7 @@
     <w:p>
       <w:pPr>
         <w:spacing w:after="0" w:line="360" w:lineRule="auto"/>
+        <w:jc w:val="both"/>
         <w:rPr>
           <w:rFonts w:ascii="Times New Roman" w:hAnsi="Times New Roman" w:cs="Times New Roman"/>
           <w:sz w:val="24"/>
@@ -3516,54 +3457,17 @@
         </w:rPr>
         <w:t xml:space="preserve">The Maximize button doesn’t always present on the window. It may be missing if the window is not allowed to be maximized. You can configure this buttons to be displayed on the left side of the window. For more information about this see the </w:t>
       </w:r>
-      <w:r>
-        <w:rPr>
-          <w:rFonts w:ascii="Times New Roman" w:hAnsi="Times New Roman" w:cs="Times New Roman"/>
-          <w:sz w:val="24"/>
-          <w:szCs w:val="24"/>
-        </w:rPr>
-        <w:fldChar w:fldCharType="begin"/>
-      </w:r>
-      <w:r>
-        <w:rPr>
-          <w:rFonts w:ascii="Times New Roman" w:hAnsi="Times New Roman" w:cs="Times New Roman"/>
-          <w:sz w:val="24"/>
-          <w:szCs w:val="24"/>
-        </w:rPr>
-        <w:instrText xml:space="preserve"> HYPERLINK  \l "_7_Customization" </w:instrText>
-      </w:r>
-      <w:r>
-        <w:rPr>
-          <w:rFonts w:ascii="Times New Roman" w:hAnsi="Times New Roman" w:cs="Times New Roman"/>
-          <w:sz w:val="24"/>
-          <w:szCs w:val="24"/>
-        </w:rPr>
-      </w:r>
-      <w:r>
-        <w:rPr>
-          <w:rFonts w:ascii="Times New Roman" w:hAnsi="Times New Roman" w:cs="Times New Roman"/>
-          <w:sz w:val="24"/>
-          <w:szCs w:val="24"/>
-        </w:rPr>
-        <w:fldChar w:fldCharType="separate"/>
-      </w:r>
-      <w:r>
-        <w:rPr>
-          <w:rStyle w:val="Hyperlink"/>
-          <w:rFonts w:ascii="Times New Roman" w:hAnsi="Times New Roman" w:cs="Times New Roman"/>
-          <w:sz w:val="24"/>
-          <w:szCs w:val="24"/>
-        </w:rPr>
-        <w:t>section 7</w:t>
-      </w:r>
-      <w:r>
-        <w:rPr>
-          <w:rFonts w:ascii="Times New Roman" w:hAnsi="Times New Roman" w:cs="Times New Roman"/>
-          <w:sz w:val="24"/>
-          <w:szCs w:val="24"/>
-        </w:rPr>
-        <w:fldChar w:fldCharType="end"/>
-      </w:r>
+      <w:hyperlink w:anchor="_7_Customization" w:history="1">
+        <w:r>
+          <w:rPr>
+            <w:rStyle w:val="Hyperlink"/>
+            <w:rFonts w:ascii="Times New Roman" w:hAnsi="Times New Roman" w:cs="Times New Roman"/>
+            <w:sz w:val="24"/>
+            <w:szCs w:val="24"/>
+          </w:rPr>
+          <w:t>section 7</w:t>
+        </w:r>
+      </w:hyperlink>
       <w:r>
         <w:rPr>
           <w:rFonts w:ascii="Times New Roman" w:hAnsi="Times New Roman" w:cs="Times New Roman"/>
@@ -3576,6 +3480,7 @@
     <w:p>
       <w:pPr>
         <w:spacing w:after="0" w:line="360" w:lineRule="auto"/>
+        <w:jc w:val="both"/>
         <w:rPr>
           <w:rFonts w:ascii="Times New Roman" w:hAnsi="Times New Roman" w:cs="Times New Roman"/>
           <w:sz w:val="24"/>
@@ -3594,6 +3499,7 @@
     <w:p>
       <w:pPr>
         <w:spacing w:after="0" w:line="360" w:lineRule="auto"/>
+        <w:jc w:val="both"/>
         <w:rPr>
           <w:rFonts w:ascii="Times New Roman" w:hAnsi="Times New Roman" w:cs="Times New Roman"/>
           <w:sz w:val="24"/>
@@ -3612,6 +3518,7 @@
     <w:p>
       <w:pPr>
         <w:spacing w:after="0" w:line="360" w:lineRule="auto"/>
+        <w:jc w:val="both"/>
         <w:rPr>
           <w:rFonts w:ascii="Times New Roman" w:hAnsi="Times New Roman" w:cs="Times New Roman"/>
           <w:sz w:val="24"/>
@@ -3630,27 +3537,20 @@
     <w:p>
       <w:pPr>
         <w:spacing w:after="0" w:line="360" w:lineRule="auto"/>
-        <w:rPr>
-          <w:rFonts w:ascii="Times New Roman" w:hAnsi="Times New Roman" w:cs="Times New Roman"/>
-          <w:sz w:val="24"/>
-          <w:szCs w:val="24"/>
-        </w:rPr>
-      </w:pPr>
-      <w:r>
-        <w:rPr>
-          <w:rFonts w:ascii="Times New Roman" w:hAnsi="Times New Roman" w:cs="Times New Roman"/>
-          <w:sz w:val="24"/>
-          <w:szCs w:val="24"/>
-        </w:rPr>
-        <w:t>It is also possible to customize window’s colors in wide diapason. M</w:t>
-      </w:r>
-      <w:r>
-        <w:rPr>
-          <w:rFonts w:ascii="Times New Roman" w:hAnsi="Times New Roman" w:cs="Times New Roman"/>
-          <w:sz w:val="24"/>
-          <w:szCs w:val="24"/>
-        </w:rPr>
-        <w:t xml:space="preserve">ore information about this </w:t>
+        <w:jc w:val="both"/>
+        <w:rPr>
+          <w:rFonts w:ascii="Times New Roman" w:hAnsi="Times New Roman" w:cs="Times New Roman"/>
+          <w:sz w:val="24"/>
+          <w:szCs w:val="24"/>
+        </w:rPr>
+      </w:pPr>
+      <w:r>
+        <w:rPr>
+          <w:rFonts w:ascii="Times New Roman" w:hAnsi="Times New Roman" w:cs="Times New Roman"/>
+          <w:sz w:val="24"/>
+          <w:szCs w:val="24"/>
+        </w:rPr>
+        <w:t xml:space="preserve">It is also possible to customize window’s colors in wide diapason. More information about this </w:t>
       </w:r>
       <w:r>
         <w:rPr>
@@ -3668,54 +3568,17 @@
         </w:rPr>
         <w:t xml:space="preserve">the </w:t>
       </w:r>
-      <w:r>
-        <w:rPr>
-          <w:rFonts w:ascii="Times New Roman" w:hAnsi="Times New Roman" w:cs="Times New Roman"/>
-          <w:sz w:val="24"/>
-          <w:szCs w:val="24"/>
-        </w:rPr>
-        <w:fldChar w:fldCharType="begin"/>
-      </w:r>
-      <w:r>
-        <w:rPr>
-          <w:rFonts w:ascii="Times New Roman" w:hAnsi="Times New Roman" w:cs="Times New Roman"/>
-          <w:sz w:val="24"/>
-          <w:szCs w:val="24"/>
-        </w:rPr>
-        <w:instrText xml:space="preserve"> HYPERLINK  \l "_7_Customization" </w:instrText>
-      </w:r>
-      <w:r>
-        <w:rPr>
-          <w:rFonts w:ascii="Times New Roman" w:hAnsi="Times New Roman" w:cs="Times New Roman"/>
-          <w:sz w:val="24"/>
-          <w:szCs w:val="24"/>
-        </w:rPr>
-      </w:r>
-      <w:r>
-        <w:rPr>
-          <w:rFonts w:ascii="Times New Roman" w:hAnsi="Times New Roman" w:cs="Times New Roman"/>
-          <w:sz w:val="24"/>
-          <w:szCs w:val="24"/>
-        </w:rPr>
-        <w:fldChar w:fldCharType="separate"/>
-      </w:r>
-      <w:r>
-        <w:rPr>
-          <w:rStyle w:val="Hyperlink"/>
-          <w:rFonts w:ascii="Times New Roman" w:hAnsi="Times New Roman" w:cs="Times New Roman"/>
-          <w:sz w:val="24"/>
-          <w:szCs w:val="24"/>
-        </w:rPr>
-        <w:t>section 7</w:t>
-      </w:r>
-      <w:r>
-        <w:rPr>
-          <w:rFonts w:ascii="Times New Roman" w:hAnsi="Times New Roman" w:cs="Times New Roman"/>
-          <w:sz w:val="24"/>
-          <w:szCs w:val="24"/>
-        </w:rPr>
-        <w:fldChar w:fldCharType="end"/>
-      </w:r>
+      <w:hyperlink w:anchor="_7_Customization" w:history="1">
+        <w:r>
+          <w:rPr>
+            <w:rStyle w:val="Hyperlink"/>
+            <w:rFonts w:ascii="Times New Roman" w:hAnsi="Times New Roman" w:cs="Times New Roman"/>
+            <w:sz w:val="24"/>
+            <w:szCs w:val="24"/>
+          </w:rPr>
+          <w:t>section 7</w:t>
+        </w:r>
+      </w:hyperlink>
       <w:r>
         <w:rPr>
           <w:rFonts w:ascii="Times New Roman" w:hAnsi="Times New Roman" w:cs="Times New Roman"/>
@@ -3793,6 +3656,7 @@
     <w:p>
       <w:pPr>
         <w:spacing w:after="0" w:line="360" w:lineRule="auto"/>
+        <w:jc w:val="both"/>
         <w:rPr>
           <w:rFonts w:ascii="Times New Roman" w:hAnsi="Times New Roman" w:cs="Times New Roman"/>
           <w:sz w:val="24"/>
@@ -3834,60 +3698,24 @@
           <w:numId w:val="2"/>
         </w:numPr>
         <w:spacing w:after="0" w:line="360" w:lineRule="auto"/>
-        <w:rPr>
-          <w:rFonts w:ascii="Times New Roman" w:hAnsi="Times New Roman" w:cs="Times New Roman"/>
-          <w:sz w:val="24"/>
-          <w:szCs w:val="24"/>
-        </w:rPr>
-      </w:pPr>
-      <w:r>
-        <w:rPr>
-          <w:rFonts w:ascii="Times New Roman" w:hAnsi="Times New Roman" w:cs="Times New Roman"/>
-          <w:sz w:val="24"/>
-          <w:szCs w:val="24"/>
-        </w:rPr>
-        <w:fldChar w:fldCharType="begin"/>
-      </w:r>
-      <w:r>
-        <w:rPr>
-          <w:rFonts w:ascii="Times New Roman" w:hAnsi="Times New Roman" w:cs="Times New Roman"/>
-          <w:sz w:val="24"/>
-          <w:szCs w:val="24"/>
-        </w:rPr>
-        <w:instrText xml:space="preserve"> HYPERLINK  \l "_6.1_Calculator" </w:instrText>
-      </w:r>
-      <w:r>
-        <w:rPr>
-          <w:rFonts w:ascii="Times New Roman" w:hAnsi="Times New Roman" w:cs="Times New Roman"/>
-          <w:sz w:val="24"/>
-          <w:szCs w:val="24"/>
-        </w:rPr>
-      </w:r>
-      <w:r>
-        <w:rPr>
-          <w:rFonts w:ascii="Times New Roman" w:hAnsi="Times New Roman" w:cs="Times New Roman"/>
-          <w:sz w:val="24"/>
-          <w:szCs w:val="24"/>
-        </w:rPr>
-        <w:fldChar w:fldCharType="separate"/>
-      </w:r>
-      <w:r>
-        <w:rPr>
-          <w:rStyle w:val="Hyperlink"/>
-          <w:rFonts w:ascii="Times New Roman" w:hAnsi="Times New Roman" w:cs="Times New Roman"/>
-          <w:sz w:val="24"/>
-          <w:szCs w:val="24"/>
-        </w:rPr>
-        <w:t>Calculator</w:t>
-      </w:r>
-      <w:r>
-        <w:rPr>
-          <w:rFonts w:ascii="Times New Roman" w:hAnsi="Times New Roman" w:cs="Times New Roman"/>
-          <w:sz w:val="24"/>
-          <w:szCs w:val="24"/>
-        </w:rPr>
-        <w:fldChar w:fldCharType="end"/>
-      </w:r>
+        <w:jc w:val="both"/>
+        <w:rPr>
+          <w:rFonts w:ascii="Times New Roman" w:hAnsi="Times New Roman" w:cs="Times New Roman"/>
+          <w:sz w:val="24"/>
+          <w:szCs w:val="24"/>
+        </w:rPr>
+      </w:pPr>
+      <w:hyperlink w:anchor="_6.1_Calculator" w:history="1">
+        <w:r>
+          <w:rPr>
+            <w:rStyle w:val="Hyperlink"/>
+            <w:rFonts w:ascii="Times New Roman" w:hAnsi="Times New Roman" w:cs="Times New Roman"/>
+            <w:sz w:val="24"/>
+            <w:szCs w:val="24"/>
+          </w:rPr>
+          <w:t>Calculator</w:t>
+        </w:r>
+      </w:hyperlink>
     </w:p>
     <w:p>
       <w:pPr>
@@ -3897,60 +3725,24 @@
           <w:numId w:val="2"/>
         </w:numPr>
         <w:spacing w:after="0" w:line="360" w:lineRule="auto"/>
-        <w:rPr>
-          <w:rFonts w:ascii="Times New Roman" w:hAnsi="Times New Roman" w:cs="Times New Roman"/>
-          <w:sz w:val="24"/>
-          <w:szCs w:val="24"/>
-        </w:rPr>
-      </w:pPr>
-      <w:r>
-        <w:rPr>
-          <w:rFonts w:ascii="Times New Roman" w:hAnsi="Times New Roman" w:cs="Times New Roman"/>
-          <w:sz w:val="24"/>
-          <w:szCs w:val="24"/>
-        </w:rPr>
-        <w:fldChar w:fldCharType="begin"/>
-      </w:r>
-      <w:r>
-        <w:rPr>
-          <w:rFonts w:ascii="Times New Roman" w:hAnsi="Times New Roman" w:cs="Times New Roman"/>
-          <w:sz w:val="24"/>
-          <w:szCs w:val="24"/>
-        </w:rPr>
-        <w:instrText xml:space="preserve"> HYPERLINK  \l "_6.2_BiriPaint" </w:instrText>
-      </w:r>
-      <w:r>
-        <w:rPr>
-          <w:rFonts w:ascii="Times New Roman" w:hAnsi="Times New Roman" w:cs="Times New Roman"/>
-          <w:sz w:val="24"/>
-          <w:szCs w:val="24"/>
-        </w:rPr>
-      </w:r>
-      <w:r>
-        <w:rPr>
-          <w:rFonts w:ascii="Times New Roman" w:hAnsi="Times New Roman" w:cs="Times New Roman"/>
-          <w:sz w:val="24"/>
-          <w:szCs w:val="24"/>
-        </w:rPr>
-        <w:fldChar w:fldCharType="separate"/>
-      </w:r>
-      <w:r>
-        <w:rPr>
-          <w:rStyle w:val="Hyperlink"/>
-          <w:rFonts w:ascii="Times New Roman" w:hAnsi="Times New Roman" w:cs="Times New Roman"/>
-          <w:sz w:val="24"/>
-          <w:szCs w:val="24"/>
-        </w:rPr>
-        <w:t>BiriPaint</w:t>
-      </w:r>
-      <w:r>
-        <w:rPr>
-          <w:rFonts w:ascii="Times New Roman" w:hAnsi="Times New Roman" w:cs="Times New Roman"/>
-          <w:sz w:val="24"/>
-          <w:szCs w:val="24"/>
-        </w:rPr>
-        <w:fldChar w:fldCharType="end"/>
-      </w:r>
+        <w:jc w:val="both"/>
+        <w:rPr>
+          <w:rFonts w:ascii="Times New Roman" w:hAnsi="Times New Roman" w:cs="Times New Roman"/>
+          <w:sz w:val="24"/>
+          <w:szCs w:val="24"/>
+        </w:rPr>
+      </w:pPr>
+      <w:hyperlink w:anchor="_6.2_BiriPaint" w:history="1">
+        <w:r>
+          <w:rPr>
+            <w:rStyle w:val="Hyperlink"/>
+            <w:rFonts w:ascii="Times New Roman" w:hAnsi="Times New Roman" w:cs="Times New Roman"/>
+            <w:sz w:val="24"/>
+            <w:szCs w:val="24"/>
+          </w:rPr>
+          <w:t>BiriPaint</w:t>
+        </w:r>
+      </w:hyperlink>
     </w:p>
     <w:p>
       <w:pPr>
@@ -3960,62 +3752,26 @@
           <w:numId w:val="2"/>
         </w:numPr>
         <w:spacing w:after="0" w:line="360" w:lineRule="auto"/>
-        <w:rPr>
-          <w:rFonts w:ascii="Times New Roman" w:hAnsi="Times New Roman" w:cs="Times New Roman"/>
-          <w:sz w:val="24"/>
-          <w:szCs w:val="24"/>
-        </w:rPr>
-      </w:pPr>
-      <w:r>
-        <w:rPr>
-          <w:rFonts w:ascii="Times New Roman" w:hAnsi="Times New Roman" w:cs="Times New Roman"/>
-          <w:sz w:val="24"/>
-          <w:szCs w:val="24"/>
-        </w:rPr>
-        <w:fldChar w:fldCharType="begin"/>
-      </w:r>
-      <w:r>
-        <w:rPr>
-          <w:rFonts w:ascii="Times New Roman" w:hAnsi="Times New Roman" w:cs="Times New Roman"/>
-          <w:sz w:val="24"/>
-          <w:szCs w:val="24"/>
-        </w:rPr>
-        <w:instrText xml:space="preserve"> HYPERLINK  \l "_6.3_FileManager" </w:instrText>
-      </w:r>
-      <w:r>
-        <w:rPr>
-          <w:rFonts w:ascii="Times New Roman" w:hAnsi="Times New Roman" w:cs="Times New Roman"/>
-          <w:sz w:val="24"/>
-          <w:szCs w:val="24"/>
-        </w:rPr>
-      </w:r>
-      <w:r>
-        <w:rPr>
-          <w:rFonts w:ascii="Times New Roman" w:hAnsi="Times New Roman" w:cs="Times New Roman"/>
-          <w:sz w:val="24"/>
-          <w:szCs w:val="24"/>
-        </w:rPr>
-        <w:fldChar w:fldCharType="separate"/>
-      </w:r>
-      <w:proofErr w:type="spellStart"/>
-      <w:r>
-        <w:rPr>
-          <w:rStyle w:val="Hyperlink"/>
-          <w:rFonts w:ascii="Times New Roman" w:hAnsi="Times New Roman" w:cs="Times New Roman"/>
-          <w:sz w:val="24"/>
-          <w:szCs w:val="24"/>
-        </w:rPr>
-        <w:t>FileManager</w:t>
-      </w:r>
-      <w:proofErr w:type="spellEnd"/>
-      <w:r>
-        <w:rPr>
-          <w:rFonts w:ascii="Times New Roman" w:hAnsi="Times New Roman" w:cs="Times New Roman"/>
-          <w:sz w:val="24"/>
-          <w:szCs w:val="24"/>
-        </w:rPr>
-        <w:fldChar w:fldCharType="end"/>
-      </w:r>
+        <w:jc w:val="both"/>
+        <w:rPr>
+          <w:rFonts w:ascii="Times New Roman" w:hAnsi="Times New Roman" w:cs="Times New Roman"/>
+          <w:sz w:val="24"/>
+          <w:szCs w:val="24"/>
+        </w:rPr>
+      </w:pPr>
+      <w:hyperlink w:anchor="_6.3_FileManager" w:history="1">
+        <w:proofErr w:type="spellStart"/>
+        <w:r>
+          <w:rPr>
+            <w:rStyle w:val="Hyperlink"/>
+            <w:rFonts w:ascii="Times New Roman" w:hAnsi="Times New Roman" w:cs="Times New Roman"/>
+            <w:sz w:val="24"/>
+            <w:szCs w:val="24"/>
+          </w:rPr>
+          <w:t>FileManager</w:t>
+        </w:r>
+        <w:proofErr w:type="spellEnd"/>
+      </w:hyperlink>
     </w:p>
     <w:p>
       <w:pPr>
@@ -4025,60 +3781,24 @@
           <w:numId w:val="2"/>
         </w:numPr>
         <w:spacing w:after="0" w:line="360" w:lineRule="auto"/>
-        <w:rPr>
-          <w:rFonts w:ascii="Times New Roman" w:hAnsi="Times New Roman" w:cs="Times New Roman"/>
-          <w:sz w:val="24"/>
-          <w:szCs w:val="24"/>
-        </w:rPr>
-      </w:pPr>
-      <w:r>
-        <w:rPr>
-          <w:rFonts w:ascii="Times New Roman" w:hAnsi="Times New Roman" w:cs="Times New Roman"/>
-          <w:sz w:val="24"/>
-          <w:szCs w:val="24"/>
-        </w:rPr>
-        <w:fldChar w:fldCharType="begin"/>
-      </w:r>
-      <w:r>
-        <w:rPr>
-          <w:rFonts w:ascii="Times New Roman" w:hAnsi="Times New Roman" w:cs="Times New Roman"/>
-          <w:sz w:val="24"/>
-          <w:szCs w:val="24"/>
-        </w:rPr>
-        <w:instrText xml:space="preserve"> HYPERLINK  \l "_6.4_Tasks_Manager" </w:instrText>
-      </w:r>
-      <w:r>
-        <w:rPr>
-          <w:rFonts w:ascii="Times New Roman" w:hAnsi="Times New Roman" w:cs="Times New Roman"/>
-          <w:sz w:val="24"/>
-          <w:szCs w:val="24"/>
-        </w:rPr>
-      </w:r>
-      <w:r>
-        <w:rPr>
-          <w:rFonts w:ascii="Times New Roman" w:hAnsi="Times New Roman" w:cs="Times New Roman"/>
-          <w:sz w:val="24"/>
-          <w:szCs w:val="24"/>
-        </w:rPr>
-        <w:fldChar w:fldCharType="separate"/>
-      </w:r>
-      <w:r>
-        <w:rPr>
-          <w:rStyle w:val="Hyperlink"/>
-          <w:rFonts w:ascii="Times New Roman" w:hAnsi="Times New Roman" w:cs="Times New Roman"/>
-          <w:sz w:val="24"/>
-          <w:szCs w:val="24"/>
-        </w:rPr>
-        <w:t>Tasks Manager</w:t>
-      </w:r>
-      <w:r>
-        <w:rPr>
-          <w:rFonts w:ascii="Times New Roman" w:hAnsi="Times New Roman" w:cs="Times New Roman"/>
-          <w:sz w:val="24"/>
-          <w:szCs w:val="24"/>
-        </w:rPr>
-        <w:fldChar w:fldCharType="end"/>
-      </w:r>
+        <w:jc w:val="both"/>
+        <w:rPr>
+          <w:rFonts w:ascii="Times New Roman" w:hAnsi="Times New Roman" w:cs="Times New Roman"/>
+          <w:sz w:val="24"/>
+          <w:szCs w:val="24"/>
+        </w:rPr>
+      </w:pPr>
+      <w:hyperlink w:anchor="_6.4_Tasks_Manager" w:history="1">
+        <w:r>
+          <w:rPr>
+            <w:rStyle w:val="Hyperlink"/>
+            <w:rFonts w:ascii="Times New Roman" w:hAnsi="Times New Roman" w:cs="Times New Roman"/>
+            <w:sz w:val="24"/>
+            <w:szCs w:val="24"/>
+          </w:rPr>
+          <w:t>Tasks Manager</w:t>
+        </w:r>
+      </w:hyperlink>
     </w:p>
     <w:p>
       <w:pPr>
@@ -4088,64 +3808,29 @@
           <w:numId w:val="2"/>
         </w:numPr>
         <w:spacing w:after="0" w:line="360" w:lineRule="auto"/>
-        <w:rPr>
-          <w:rFonts w:ascii="Times New Roman" w:hAnsi="Times New Roman" w:cs="Times New Roman"/>
-          <w:sz w:val="24"/>
-          <w:szCs w:val="24"/>
-        </w:rPr>
-      </w:pPr>
-      <w:r>
-        <w:rPr>
-          <w:rFonts w:ascii="Times New Roman" w:hAnsi="Times New Roman" w:cs="Times New Roman"/>
-          <w:sz w:val="24"/>
-          <w:szCs w:val="24"/>
-        </w:rPr>
-        <w:fldChar w:fldCharType="begin"/>
-      </w:r>
-      <w:r>
-        <w:rPr>
-          <w:rFonts w:ascii="Times New Roman" w:hAnsi="Times New Roman" w:cs="Times New Roman"/>
-          <w:sz w:val="24"/>
-          <w:szCs w:val="24"/>
-        </w:rPr>
-        <w:instrText xml:space="preserve"> HYPERLINK  \l "_6.5_Terminal" </w:instrText>
-      </w:r>
-      <w:r>
-        <w:rPr>
-          <w:rFonts w:ascii="Times New Roman" w:hAnsi="Times New Roman" w:cs="Times New Roman"/>
-          <w:sz w:val="24"/>
-          <w:szCs w:val="24"/>
-        </w:rPr>
-      </w:r>
-      <w:r>
-        <w:rPr>
-          <w:rFonts w:ascii="Times New Roman" w:hAnsi="Times New Roman" w:cs="Times New Roman"/>
-          <w:sz w:val="24"/>
-          <w:szCs w:val="24"/>
-        </w:rPr>
-        <w:fldChar w:fldCharType="separate"/>
-      </w:r>
-      <w:r>
-        <w:rPr>
-          <w:rStyle w:val="Hyperlink"/>
-          <w:rFonts w:ascii="Times New Roman" w:hAnsi="Times New Roman" w:cs="Times New Roman"/>
-          <w:sz w:val="24"/>
-          <w:szCs w:val="24"/>
-        </w:rPr>
-        <w:t>Terminal</w:t>
-      </w:r>
-      <w:r>
-        <w:rPr>
-          <w:rFonts w:ascii="Times New Roman" w:hAnsi="Times New Roman" w:cs="Times New Roman"/>
-          <w:sz w:val="24"/>
-          <w:szCs w:val="24"/>
-        </w:rPr>
-        <w:fldChar w:fldCharType="end"/>
-      </w:r>
-    </w:p>
-    <w:p>
-      <w:pPr>
-        <w:spacing w:after="0" w:line="360" w:lineRule="auto"/>
+        <w:jc w:val="both"/>
+        <w:rPr>
+          <w:rFonts w:ascii="Times New Roman" w:hAnsi="Times New Roman" w:cs="Times New Roman"/>
+          <w:sz w:val="24"/>
+          <w:szCs w:val="24"/>
+        </w:rPr>
+      </w:pPr>
+      <w:hyperlink w:anchor="_6.5_Terminal" w:history="1">
+        <w:r>
+          <w:rPr>
+            <w:rStyle w:val="Hyperlink"/>
+            <w:rFonts w:ascii="Times New Roman" w:hAnsi="Times New Roman" w:cs="Times New Roman"/>
+            <w:sz w:val="24"/>
+            <w:szCs w:val="24"/>
+          </w:rPr>
+          <w:t>Terminal</w:t>
+        </w:r>
+      </w:hyperlink>
+    </w:p>
+    <w:p>
+      <w:pPr>
+        <w:spacing w:after="0" w:line="360" w:lineRule="auto"/>
+        <w:jc w:val="both"/>
         <w:rPr>
           <w:rFonts w:ascii="Times New Roman" w:hAnsi="Times New Roman" w:cs="Times New Roman"/>
           <w:sz w:val="24"/>
@@ -4199,6 +3884,7 @@
     <w:p>
       <w:pPr>
         <w:spacing w:after="0" w:line="360" w:lineRule="auto"/>
+        <w:jc w:val="both"/>
         <w:rPr>
           <w:rFonts w:ascii="Times New Roman" w:hAnsi="Times New Roman" w:cs="Times New Roman"/>
           <w:sz w:val="24"/>
@@ -4332,6 +4018,7 @@
     <w:p>
       <w:pPr>
         <w:spacing w:after="0" w:line="360" w:lineRule="auto"/>
+        <w:jc w:val="both"/>
         <w:rPr>
           <w:rFonts w:ascii="Times New Roman" w:hAnsi="Times New Roman" w:cs="Times New Roman"/>
           <w:sz w:val="24"/>
@@ -4588,6 +4275,7 @@
     <w:p>
       <w:pPr>
         <w:spacing w:after="0" w:line="360" w:lineRule="auto"/>
+        <w:jc w:val="both"/>
         <w:rPr>
           <w:rFonts w:ascii="Times New Roman" w:hAnsi="Times New Roman" w:cs="Times New Roman"/>
           <w:sz w:val="24"/>
@@ -4616,6 +4304,7 @@
     <w:p>
       <w:pPr>
         <w:spacing w:after="0" w:line="360" w:lineRule="auto"/>
+        <w:jc w:val="both"/>
         <w:rPr>
           <w:rFonts w:ascii="Times New Roman" w:hAnsi="Times New Roman" w:cs="Times New Roman"/>
           <w:sz w:val="24"/>
@@ -4640,54 +4329,17 @@
         </w:rPr>
         <w:t xml:space="preserve"> is also capable of interacting with some standard programs. If you will double-click some “.exec” files (executable), the application will be launched. And if you will double-click the “.image” file (created by BiriPaint) the </w:t>
       </w:r>
-      <w:r>
-        <w:rPr>
-          <w:rFonts w:ascii="Times New Roman" w:hAnsi="Times New Roman" w:cs="Times New Roman"/>
-          <w:sz w:val="24"/>
-          <w:szCs w:val="24"/>
-        </w:rPr>
-        <w:fldChar w:fldCharType="begin"/>
-      </w:r>
-      <w:r>
-        <w:rPr>
-          <w:rFonts w:ascii="Times New Roman" w:hAnsi="Times New Roman" w:cs="Times New Roman"/>
-          <w:sz w:val="24"/>
-          <w:szCs w:val="24"/>
-        </w:rPr>
-        <w:instrText xml:space="preserve"> HYPERLINK  \l "_6.2_BiriPaint" </w:instrText>
-      </w:r>
-      <w:r>
-        <w:rPr>
-          <w:rFonts w:ascii="Times New Roman" w:hAnsi="Times New Roman" w:cs="Times New Roman"/>
-          <w:sz w:val="24"/>
-          <w:szCs w:val="24"/>
-        </w:rPr>
-      </w:r>
-      <w:r>
-        <w:rPr>
-          <w:rFonts w:ascii="Times New Roman" w:hAnsi="Times New Roman" w:cs="Times New Roman"/>
-          <w:sz w:val="24"/>
-          <w:szCs w:val="24"/>
-        </w:rPr>
-        <w:fldChar w:fldCharType="separate"/>
-      </w:r>
-      <w:r>
-        <w:rPr>
-          <w:rStyle w:val="Hyperlink"/>
-          <w:rFonts w:ascii="Times New Roman" w:hAnsi="Times New Roman" w:cs="Times New Roman"/>
-          <w:sz w:val="24"/>
-          <w:szCs w:val="24"/>
-        </w:rPr>
-        <w:t>BiriPaint</w:t>
-      </w:r>
-      <w:r>
-        <w:rPr>
-          <w:rFonts w:ascii="Times New Roman" w:hAnsi="Times New Roman" w:cs="Times New Roman"/>
-          <w:sz w:val="24"/>
-          <w:szCs w:val="24"/>
-        </w:rPr>
-        <w:fldChar w:fldCharType="end"/>
-      </w:r>
+      <w:hyperlink w:anchor="_6.2_BiriPaint" w:history="1">
+        <w:r>
+          <w:rPr>
+            <w:rStyle w:val="Hyperlink"/>
+            <w:rFonts w:ascii="Times New Roman" w:hAnsi="Times New Roman" w:cs="Times New Roman"/>
+            <w:sz w:val="24"/>
+            <w:szCs w:val="24"/>
+          </w:rPr>
+          <w:t>BiriPaint</w:t>
+        </w:r>
+      </w:hyperlink>
       <w:r>
         <w:rPr>
           <w:rFonts w:ascii="Times New Roman" w:hAnsi="Times New Roman" w:cs="Times New Roman"/>
@@ -4700,6 +4352,7 @@
     <w:p>
       <w:pPr>
         <w:spacing w:after="0" w:line="360" w:lineRule="auto"/>
+        <w:jc w:val="both"/>
         <w:rPr>
           <w:rFonts w:ascii="Times New Roman" w:hAnsi="Times New Roman" w:cs="Times New Roman"/>
           <w:sz w:val="24"/>
@@ -4714,63 +4367,26 @@
         </w:rPr>
         <w:t xml:space="preserve">You can also launch your old terminal programs from here using the “Run in terminal” option from the popup menu. This action will launch the terminal emulator program (see </w:t>
       </w:r>
-      <w:r>
-        <w:rPr>
-          <w:rFonts w:ascii="Times New Roman" w:hAnsi="Times New Roman" w:cs="Times New Roman"/>
-          <w:sz w:val="24"/>
-          <w:szCs w:val="24"/>
-        </w:rPr>
-        <w:fldChar w:fldCharType="begin"/>
-      </w:r>
-      <w:r>
-        <w:rPr>
-          <w:rFonts w:ascii="Times New Roman" w:hAnsi="Times New Roman" w:cs="Times New Roman"/>
-          <w:sz w:val="24"/>
-          <w:szCs w:val="24"/>
-        </w:rPr>
-        <w:instrText xml:space="preserve"> HYPERLINK  \l "_6.5_Terminal" </w:instrText>
-      </w:r>
-      <w:r>
-        <w:rPr>
-          <w:rFonts w:ascii="Times New Roman" w:hAnsi="Times New Roman" w:cs="Times New Roman"/>
-          <w:sz w:val="24"/>
-          <w:szCs w:val="24"/>
-        </w:rPr>
-      </w:r>
-      <w:r>
-        <w:rPr>
-          <w:rFonts w:ascii="Times New Roman" w:hAnsi="Times New Roman" w:cs="Times New Roman"/>
-          <w:sz w:val="24"/>
-          <w:szCs w:val="24"/>
-        </w:rPr>
-        <w:fldChar w:fldCharType="separate"/>
-      </w:r>
-      <w:r>
-        <w:rPr>
-          <w:rStyle w:val="Hyperlink"/>
-          <w:rFonts w:ascii="Times New Roman" w:hAnsi="Times New Roman" w:cs="Times New Roman"/>
-          <w:sz w:val="24"/>
-          <w:szCs w:val="24"/>
-        </w:rPr>
-        <w:t>section 6.</w:t>
-      </w:r>
-      <w:r>
-        <w:rPr>
-          <w:rStyle w:val="Hyperlink"/>
-          <w:rFonts w:ascii="Times New Roman" w:hAnsi="Times New Roman" w:cs="Times New Roman"/>
-          <w:sz w:val="24"/>
-          <w:szCs w:val="24"/>
-        </w:rPr>
-        <w:t>5</w:t>
-      </w:r>
-      <w:r>
-        <w:rPr>
-          <w:rFonts w:ascii="Times New Roman" w:hAnsi="Times New Roman" w:cs="Times New Roman"/>
-          <w:sz w:val="24"/>
-          <w:szCs w:val="24"/>
-        </w:rPr>
-        <w:fldChar w:fldCharType="end"/>
-      </w:r>
+      <w:hyperlink w:anchor="_6.5_Terminal" w:history="1">
+        <w:r>
+          <w:rPr>
+            <w:rStyle w:val="Hyperlink"/>
+            <w:rFonts w:ascii="Times New Roman" w:hAnsi="Times New Roman" w:cs="Times New Roman"/>
+            <w:sz w:val="24"/>
+            <w:szCs w:val="24"/>
+          </w:rPr>
+          <w:t>section 6.</w:t>
+        </w:r>
+        <w:r>
+          <w:rPr>
+            <w:rStyle w:val="Hyperlink"/>
+            <w:rFonts w:ascii="Times New Roman" w:hAnsi="Times New Roman" w:cs="Times New Roman"/>
+            <w:sz w:val="24"/>
+            <w:szCs w:val="24"/>
+          </w:rPr>
+          <w:t>5</w:t>
+        </w:r>
+      </w:hyperlink>
       <w:r>
         <w:rPr>
           <w:rFonts w:ascii="Times New Roman" w:hAnsi="Times New Roman" w:cs="Times New Roman"/>
@@ -5032,6 +4648,7 @@
     <w:p>
       <w:pPr>
         <w:spacing w:after="0" w:line="360" w:lineRule="auto"/>
+        <w:jc w:val="both"/>
         <w:rPr>
           <w:rFonts w:ascii="Times New Roman" w:hAnsi="Times New Roman" w:cs="Times New Roman"/>
           <w:sz w:val="24"/>
@@ -5182,6 +4799,7 @@
     <w:p>
       <w:pPr>
         <w:spacing w:after="0" w:line="360" w:lineRule="auto"/>
+        <w:jc w:val="both"/>
         <w:rPr>
           <w:rFonts w:ascii="Times New Roman" w:hAnsi="Times New Roman" w:cs="Times New Roman"/>
           <w:sz w:val="24"/>
@@ -5205,6 +4823,7 @@
           <w:numId w:val="3"/>
         </w:numPr>
         <w:spacing w:after="0" w:line="360" w:lineRule="auto"/>
+        <w:jc w:val="both"/>
         <w:rPr>
           <w:rFonts w:ascii="Times New Roman" w:hAnsi="Times New Roman" w:cs="Times New Roman"/>
           <w:sz w:val="24"/>
@@ -5228,6 +4847,7 @@
           <w:numId w:val="3"/>
         </w:numPr>
         <w:spacing w:after="0" w:line="360" w:lineRule="auto"/>
+        <w:jc w:val="both"/>
         <w:rPr>
           <w:rFonts w:ascii="Times New Roman" w:hAnsi="Times New Roman" w:cs="Times New Roman"/>
           <w:sz w:val="24"/>
@@ -5242,56 +4862,19 @@
         </w:rPr>
         <w:t xml:space="preserve">By selecting “Run in terminal” option in the </w:t>
       </w:r>
-      <w:r>
-        <w:rPr>
-          <w:rFonts w:ascii="Times New Roman" w:hAnsi="Times New Roman" w:cs="Times New Roman"/>
-          <w:sz w:val="24"/>
-          <w:szCs w:val="24"/>
-        </w:rPr>
-        <w:fldChar w:fldCharType="begin"/>
-      </w:r>
-      <w:r>
-        <w:rPr>
-          <w:rFonts w:ascii="Times New Roman" w:hAnsi="Times New Roman" w:cs="Times New Roman"/>
-          <w:sz w:val="24"/>
-          <w:szCs w:val="24"/>
-        </w:rPr>
-        <w:instrText xml:space="preserve"> HYPERLINK  \l "_6.3_FileManager" </w:instrText>
-      </w:r>
-      <w:r>
-        <w:rPr>
-          <w:rFonts w:ascii="Times New Roman" w:hAnsi="Times New Roman" w:cs="Times New Roman"/>
-          <w:sz w:val="24"/>
-          <w:szCs w:val="24"/>
-        </w:rPr>
-      </w:r>
-      <w:r>
-        <w:rPr>
-          <w:rFonts w:ascii="Times New Roman" w:hAnsi="Times New Roman" w:cs="Times New Roman"/>
-          <w:sz w:val="24"/>
-          <w:szCs w:val="24"/>
-        </w:rPr>
-        <w:fldChar w:fldCharType="separate"/>
-      </w:r>
-      <w:proofErr w:type="spellStart"/>
-      <w:r>
-        <w:rPr>
-          <w:rStyle w:val="Hyperlink"/>
-          <w:rFonts w:ascii="Times New Roman" w:hAnsi="Times New Roman" w:cs="Times New Roman"/>
-          <w:sz w:val="24"/>
-          <w:szCs w:val="24"/>
-        </w:rPr>
-        <w:t>FileManager</w:t>
-      </w:r>
-      <w:proofErr w:type="spellEnd"/>
-      <w:r>
-        <w:rPr>
-          <w:rFonts w:ascii="Times New Roman" w:hAnsi="Times New Roman" w:cs="Times New Roman"/>
-          <w:sz w:val="24"/>
-          <w:szCs w:val="24"/>
-        </w:rPr>
-        <w:fldChar w:fldCharType="end"/>
-      </w:r>
+      <w:hyperlink w:anchor="_6.3_FileManager" w:history="1">
+        <w:proofErr w:type="spellStart"/>
+        <w:r>
+          <w:rPr>
+            <w:rStyle w:val="Hyperlink"/>
+            <w:rFonts w:ascii="Times New Roman" w:hAnsi="Times New Roman" w:cs="Times New Roman"/>
+            <w:sz w:val="24"/>
+            <w:szCs w:val="24"/>
+          </w:rPr>
+          <w:t>FileManager</w:t>
+        </w:r>
+        <w:proofErr w:type="spellEnd"/>
+      </w:hyperlink>
       <w:r>
         <w:rPr>
           <w:rFonts w:ascii="Times New Roman" w:hAnsi="Times New Roman" w:cs="Times New Roman"/>
@@ -5304,6 +4887,7 @@
     <w:p>
       <w:pPr>
         <w:spacing w:after="0" w:line="360" w:lineRule="auto"/>
+        <w:jc w:val="both"/>
         <w:rPr>
           <w:rFonts w:ascii="Times New Roman" w:hAnsi="Times New Roman" w:cs="Times New Roman"/>
           <w:sz w:val="24"/>
@@ -5447,6 +5031,7 @@
     <w:p>
       <w:pPr>
         <w:spacing w:after="0" w:line="360" w:lineRule="auto"/>
+        <w:jc w:val="both"/>
         <w:rPr>
           <w:rFonts w:ascii="Times New Roman" w:hAnsi="Times New Roman" w:cs="Times New Roman"/>
           <w:sz w:val="24"/>
@@ -5470,60 +5055,24 @@
           <w:numId w:val="4"/>
         </w:numPr>
         <w:spacing w:after="0" w:line="360" w:lineRule="auto"/>
-        <w:rPr>
-          <w:rFonts w:ascii="Times New Roman" w:hAnsi="Times New Roman" w:cs="Times New Roman"/>
-          <w:sz w:val="24"/>
-          <w:szCs w:val="24"/>
-        </w:rPr>
-      </w:pPr>
-      <w:r>
-        <w:rPr>
-          <w:rFonts w:ascii="Times New Roman" w:hAnsi="Times New Roman" w:cs="Times New Roman"/>
-          <w:sz w:val="24"/>
-          <w:szCs w:val="24"/>
-        </w:rPr>
-        <w:fldChar w:fldCharType="begin"/>
-      </w:r>
-      <w:r>
-        <w:rPr>
-          <w:rFonts w:ascii="Times New Roman" w:hAnsi="Times New Roman" w:cs="Times New Roman"/>
-          <w:sz w:val="24"/>
-          <w:szCs w:val="24"/>
-        </w:rPr>
-        <w:instrText xml:space="preserve"> HYPERLINK  \l "_7.1_Colors_customization" </w:instrText>
-      </w:r>
-      <w:r>
-        <w:rPr>
-          <w:rFonts w:ascii="Times New Roman" w:hAnsi="Times New Roman" w:cs="Times New Roman"/>
-          <w:sz w:val="24"/>
-          <w:szCs w:val="24"/>
-        </w:rPr>
-      </w:r>
-      <w:r>
-        <w:rPr>
-          <w:rFonts w:ascii="Times New Roman" w:hAnsi="Times New Roman" w:cs="Times New Roman"/>
-          <w:sz w:val="24"/>
-          <w:szCs w:val="24"/>
-        </w:rPr>
-        <w:fldChar w:fldCharType="separate"/>
-      </w:r>
-      <w:r>
-        <w:rPr>
-          <w:rStyle w:val="Hyperlink"/>
-          <w:rFonts w:ascii="Times New Roman" w:hAnsi="Times New Roman" w:cs="Times New Roman"/>
-          <w:sz w:val="24"/>
-          <w:szCs w:val="24"/>
-        </w:rPr>
-        <w:t>Colors</w:t>
-      </w:r>
-      <w:r>
-        <w:rPr>
-          <w:rFonts w:ascii="Times New Roman" w:hAnsi="Times New Roman" w:cs="Times New Roman"/>
-          <w:sz w:val="24"/>
-          <w:szCs w:val="24"/>
-        </w:rPr>
-        <w:fldChar w:fldCharType="end"/>
-      </w:r>
+        <w:jc w:val="both"/>
+        <w:rPr>
+          <w:rFonts w:ascii="Times New Roman" w:hAnsi="Times New Roman" w:cs="Times New Roman"/>
+          <w:sz w:val="24"/>
+          <w:szCs w:val="24"/>
+        </w:rPr>
+      </w:pPr>
+      <w:hyperlink w:anchor="_7.1_Colors_customization" w:history="1">
+        <w:r>
+          <w:rPr>
+            <w:rStyle w:val="Hyperlink"/>
+            <w:rFonts w:ascii="Times New Roman" w:hAnsi="Times New Roman" w:cs="Times New Roman"/>
+            <w:sz w:val="24"/>
+            <w:szCs w:val="24"/>
+          </w:rPr>
+          <w:t>Colors</w:t>
+        </w:r>
+      </w:hyperlink>
     </w:p>
     <w:p>
       <w:pPr>
@@ -5533,60 +5082,24 @@
           <w:numId w:val="4"/>
         </w:numPr>
         <w:spacing w:after="0" w:line="360" w:lineRule="auto"/>
-        <w:rPr>
-          <w:rFonts w:ascii="Times New Roman" w:hAnsi="Times New Roman" w:cs="Times New Roman"/>
-          <w:sz w:val="24"/>
-          <w:szCs w:val="24"/>
-        </w:rPr>
-      </w:pPr>
-      <w:r>
-        <w:rPr>
-          <w:rFonts w:ascii="Times New Roman" w:hAnsi="Times New Roman" w:cs="Times New Roman"/>
-          <w:sz w:val="24"/>
-          <w:szCs w:val="24"/>
-        </w:rPr>
-        <w:fldChar w:fldCharType="begin"/>
-      </w:r>
-      <w:r>
-        <w:rPr>
-          <w:rFonts w:ascii="Times New Roman" w:hAnsi="Times New Roman" w:cs="Times New Roman"/>
-          <w:sz w:val="24"/>
-          <w:szCs w:val="24"/>
-        </w:rPr>
-        <w:instrText xml:space="preserve"> HYPERLINK  \l "_7.2_Applications_customization" </w:instrText>
-      </w:r>
-      <w:r>
-        <w:rPr>
-          <w:rFonts w:ascii="Times New Roman" w:hAnsi="Times New Roman" w:cs="Times New Roman"/>
-          <w:sz w:val="24"/>
-          <w:szCs w:val="24"/>
-        </w:rPr>
-      </w:r>
-      <w:r>
-        <w:rPr>
-          <w:rFonts w:ascii="Times New Roman" w:hAnsi="Times New Roman" w:cs="Times New Roman"/>
-          <w:sz w:val="24"/>
-          <w:szCs w:val="24"/>
-        </w:rPr>
-        <w:fldChar w:fldCharType="separate"/>
-      </w:r>
-      <w:r>
-        <w:rPr>
-          <w:rStyle w:val="Hyperlink"/>
-          <w:rFonts w:ascii="Times New Roman" w:hAnsi="Times New Roman" w:cs="Times New Roman"/>
-          <w:sz w:val="24"/>
-          <w:szCs w:val="24"/>
-        </w:rPr>
-        <w:t>Applications in the “Applications” menu</w:t>
-      </w:r>
-      <w:r>
-        <w:rPr>
-          <w:rFonts w:ascii="Times New Roman" w:hAnsi="Times New Roman" w:cs="Times New Roman"/>
-          <w:sz w:val="24"/>
-          <w:szCs w:val="24"/>
-        </w:rPr>
-        <w:fldChar w:fldCharType="end"/>
-      </w:r>
+        <w:jc w:val="both"/>
+        <w:rPr>
+          <w:rFonts w:ascii="Times New Roman" w:hAnsi="Times New Roman" w:cs="Times New Roman"/>
+          <w:sz w:val="24"/>
+          <w:szCs w:val="24"/>
+        </w:rPr>
+      </w:pPr>
+      <w:hyperlink w:anchor="_7.2_Applications_customization" w:history="1">
+        <w:r>
+          <w:rPr>
+            <w:rStyle w:val="Hyperlink"/>
+            <w:rFonts w:ascii="Times New Roman" w:hAnsi="Times New Roman" w:cs="Times New Roman"/>
+            <w:sz w:val="24"/>
+            <w:szCs w:val="24"/>
+          </w:rPr>
+          <w:t>Applications in the “Applications” menu</w:t>
+        </w:r>
+      </w:hyperlink>
     </w:p>
     <w:p>
       <w:pPr>
@@ -5596,60 +5109,24 @@
           <w:numId w:val="4"/>
         </w:numPr>
         <w:spacing w:after="0" w:line="360" w:lineRule="auto"/>
-        <w:rPr>
-          <w:rFonts w:ascii="Times New Roman" w:hAnsi="Times New Roman" w:cs="Times New Roman"/>
-          <w:sz w:val="24"/>
-          <w:szCs w:val="24"/>
-        </w:rPr>
-      </w:pPr>
-      <w:r>
-        <w:rPr>
-          <w:rFonts w:ascii="Times New Roman" w:hAnsi="Times New Roman" w:cs="Times New Roman"/>
-          <w:sz w:val="24"/>
-          <w:szCs w:val="24"/>
-        </w:rPr>
-        <w:fldChar w:fldCharType="begin"/>
-      </w:r>
-      <w:r>
-        <w:rPr>
-          <w:rFonts w:ascii="Times New Roman" w:hAnsi="Times New Roman" w:cs="Times New Roman"/>
-          <w:sz w:val="24"/>
-          <w:szCs w:val="24"/>
-        </w:rPr>
-        <w:instrText xml:space="preserve"> HYPERLINK  \l "_7.3_Interface_customization" </w:instrText>
-      </w:r>
-      <w:r>
-        <w:rPr>
-          <w:rFonts w:ascii="Times New Roman" w:hAnsi="Times New Roman" w:cs="Times New Roman"/>
-          <w:sz w:val="24"/>
-          <w:szCs w:val="24"/>
-        </w:rPr>
-      </w:r>
-      <w:r>
-        <w:rPr>
-          <w:rFonts w:ascii="Times New Roman" w:hAnsi="Times New Roman" w:cs="Times New Roman"/>
-          <w:sz w:val="24"/>
-          <w:szCs w:val="24"/>
-        </w:rPr>
-        <w:fldChar w:fldCharType="separate"/>
-      </w:r>
-      <w:r>
-        <w:rPr>
-          <w:rStyle w:val="Hyperlink"/>
-          <w:rFonts w:ascii="Times New Roman" w:hAnsi="Times New Roman" w:cs="Times New Roman"/>
-          <w:sz w:val="24"/>
-          <w:szCs w:val="24"/>
-        </w:rPr>
-        <w:t>Control panel and mouse buttons position</w:t>
-      </w:r>
-      <w:r>
-        <w:rPr>
-          <w:rFonts w:ascii="Times New Roman" w:hAnsi="Times New Roman" w:cs="Times New Roman"/>
-          <w:sz w:val="24"/>
-          <w:szCs w:val="24"/>
-        </w:rPr>
-        <w:fldChar w:fldCharType="end"/>
-      </w:r>
+        <w:jc w:val="both"/>
+        <w:rPr>
+          <w:rFonts w:ascii="Times New Roman" w:hAnsi="Times New Roman" w:cs="Times New Roman"/>
+          <w:sz w:val="24"/>
+          <w:szCs w:val="24"/>
+        </w:rPr>
+      </w:pPr>
+      <w:hyperlink w:anchor="_7.3_Interface_customization" w:history="1">
+        <w:r>
+          <w:rPr>
+            <w:rStyle w:val="Hyperlink"/>
+            <w:rFonts w:ascii="Times New Roman" w:hAnsi="Times New Roman" w:cs="Times New Roman"/>
+            <w:sz w:val="24"/>
+            <w:szCs w:val="24"/>
+          </w:rPr>
+          <w:t>Control panel and mouse buttons position</w:t>
+        </w:r>
+      </w:hyperlink>
     </w:p>
     <w:p>
       <w:pPr>
@@ -5659,60 +5136,24 @@
           <w:numId w:val="4"/>
         </w:numPr>
         <w:spacing w:after="0" w:line="360" w:lineRule="auto"/>
-        <w:rPr>
-          <w:rFonts w:ascii="Times New Roman" w:hAnsi="Times New Roman" w:cs="Times New Roman"/>
-          <w:sz w:val="24"/>
-          <w:szCs w:val="24"/>
-        </w:rPr>
-      </w:pPr>
-      <w:r>
-        <w:rPr>
-          <w:rFonts w:ascii="Times New Roman" w:hAnsi="Times New Roman" w:cs="Times New Roman"/>
-          <w:sz w:val="24"/>
-          <w:szCs w:val="24"/>
-        </w:rPr>
-        <w:fldChar w:fldCharType="begin"/>
-      </w:r>
-      <w:r>
-        <w:rPr>
-          <w:rFonts w:ascii="Times New Roman" w:hAnsi="Times New Roman" w:cs="Times New Roman"/>
-          <w:sz w:val="24"/>
-          <w:szCs w:val="24"/>
-        </w:rPr>
-        <w:instrText xml:space="preserve"> HYPERLINK  \l "_7.4_Double_click" </w:instrText>
-      </w:r>
-      <w:r>
-        <w:rPr>
-          <w:rFonts w:ascii="Times New Roman" w:hAnsi="Times New Roman" w:cs="Times New Roman"/>
-          <w:sz w:val="24"/>
-          <w:szCs w:val="24"/>
-        </w:rPr>
-      </w:r>
-      <w:r>
-        <w:rPr>
-          <w:rFonts w:ascii="Times New Roman" w:hAnsi="Times New Roman" w:cs="Times New Roman"/>
-          <w:sz w:val="24"/>
-          <w:szCs w:val="24"/>
-        </w:rPr>
-        <w:fldChar w:fldCharType="separate"/>
-      </w:r>
-      <w:r>
-        <w:rPr>
-          <w:rStyle w:val="Hyperlink"/>
-          <w:rFonts w:ascii="Times New Roman" w:hAnsi="Times New Roman" w:cs="Times New Roman"/>
-          <w:sz w:val="24"/>
-          <w:szCs w:val="24"/>
-        </w:rPr>
-        <w:t>Double click speed</w:t>
-      </w:r>
-      <w:r>
-        <w:rPr>
-          <w:rFonts w:ascii="Times New Roman" w:hAnsi="Times New Roman" w:cs="Times New Roman"/>
-          <w:sz w:val="24"/>
-          <w:szCs w:val="24"/>
-        </w:rPr>
-        <w:fldChar w:fldCharType="end"/>
-      </w:r>
+        <w:jc w:val="both"/>
+        <w:rPr>
+          <w:rFonts w:ascii="Times New Roman" w:hAnsi="Times New Roman" w:cs="Times New Roman"/>
+          <w:sz w:val="24"/>
+          <w:szCs w:val="24"/>
+        </w:rPr>
+      </w:pPr>
+      <w:hyperlink w:anchor="_7.4_Double_click" w:history="1">
+        <w:r>
+          <w:rPr>
+            <w:rStyle w:val="Hyperlink"/>
+            <w:rFonts w:ascii="Times New Roman" w:hAnsi="Times New Roman" w:cs="Times New Roman"/>
+            <w:sz w:val="24"/>
+            <w:szCs w:val="24"/>
+          </w:rPr>
+          <w:t>Double click speed</w:t>
+        </w:r>
+      </w:hyperlink>
     </w:p>
     <w:p>
       <w:pPr>
@@ -5722,64 +5163,29 @@
           <w:numId w:val="4"/>
         </w:numPr>
         <w:spacing w:after="0" w:line="360" w:lineRule="auto"/>
-        <w:rPr>
-          <w:rFonts w:ascii="Times New Roman" w:hAnsi="Times New Roman" w:cs="Times New Roman"/>
-          <w:sz w:val="24"/>
-          <w:szCs w:val="24"/>
-        </w:rPr>
-      </w:pPr>
-      <w:r>
-        <w:rPr>
-          <w:rFonts w:ascii="Times New Roman" w:hAnsi="Times New Roman" w:cs="Times New Roman"/>
-          <w:sz w:val="24"/>
-          <w:szCs w:val="24"/>
-        </w:rPr>
-        <w:fldChar w:fldCharType="begin"/>
-      </w:r>
-      <w:r>
-        <w:rPr>
-          <w:rFonts w:ascii="Times New Roman" w:hAnsi="Times New Roman" w:cs="Times New Roman"/>
-          <w:sz w:val="24"/>
-          <w:szCs w:val="24"/>
-        </w:rPr>
-        <w:instrText xml:space="preserve"> HYPERLINK  \l "_7.5_Desktop_wallpaper" </w:instrText>
-      </w:r>
-      <w:r>
-        <w:rPr>
-          <w:rFonts w:ascii="Times New Roman" w:hAnsi="Times New Roman" w:cs="Times New Roman"/>
-          <w:sz w:val="24"/>
-          <w:szCs w:val="24"/>
-        </w:rPr>
-      </w:r>
-      <w:r>
-        <w:rPr>
-          <w:rFonts w:ascii="Times New Roman" w:hAnsi="Times New Roman" w:cs="Times New Roman"/>
-          <w:sz w:val="24"/>
-          <w:szCs w:val="24"/>
-        </w:rPr>
-        <w:fldChar w:fldCharType="separate"/>
-      </w:r>
-      <w:r>
-        <w:rPr>
-          <w:rStyle w:val="Hyperlink"/>
-          <w:rFonts w:ascii="Times New Roman" w:hAnsi="Times New Roman" w:cs="Times New Roman"/>
-          <w:sz w:val="24"/>
-          <w:szCs w:val="24"/>
-        </w:rPr>
-        <w:t>Desktop wallpaper</w:t>
-      </w:r>
-      <w:r>
-        <w:rPr>
-          <w:rFonts w:ascii="Times New Roman" w:hAnsi="Times New Roman" w:cs="Times New Roman"/>
-          <w:sz w:val="24"/>
-          <w:szCs w:val="24"/>
-        </w:rPr>
-        <w:fldChar w:fldCharType="end"/>
-      </w:r>
-    </w:p>
-    <w:p>
-      <w:pPr>
-        <w:spacing w:after="0" w:line="360" w:lineRule="auto"/>
+        <w:jc w:val="both"/>
+        <w:rPr>
+          <w:rFonts w:ascii="Times New Roman" w:hAnsi="Times New Roman" w:cs="Times New Roman"/>
+          <w:sz w:val="24"/>
+          <w:szCs w:val="24"/>
+        </w:rPr>
+      </w:pPr>
+      <w:hyperlink w:anchor="_7.5_Desktop_wallpaper" w:history="1">
+        <w:r>
+          <w:rPr>
+            <w:rStyle w:val="Hyperlink"/>
+            <w:rFonts w:ascii="Times New Roman" w:hAnsi="Times New Roman" w:cs="Times New Roman"/>
+            <w:sz w:val="24"/>
+            <w:szCs w:val="24"/>
+          </w:rPr>
+          <w:t>Desktop wallpaper</w:t>
+        </w:r>
+      </w:hyperlink>
+    </w:p>
+    <w:p>
+      <w:pPr>
+        <w:spacing w:after="0" w:line="360" w:lineRule="auto"/>
+        <w:jc w:val="both"/>
         <w:rPr>
           <w:rFonts w:ascii="Times New Roman" w:hAnsi="Times New Roman" w:cs="Times New Roman"/>
           <w:sz w:val="24"/>
@@ -5981,6 +5387,7 @@
     <w:p>
       <w:pPr>
         <w:spacing w:after="0" w:line="360" w:lineRule="auto"/>
+        <w:jc w:val="both"/>
         <w:rPr>
           <w:rFonts w:ascii="Times New Roman" w:hAnsi="Times New Roman" w:cs="Times New Roman"/>
           <w:sz w:val="24"/>
@@ -6033,6 +5440,7 @@
     <w:p>
       <w:pPr>
         <w:spacing w:after="0" w:line="360" w:lineRule="auto"/>
+        <w:jc w:val="both"/>
         <w:rPr>
           <w:rFonts w:ascii="Times New Roman" w:hAnsi="Times New Roman" w:cs="Times New Roman"/>
           <w:sz w:val="24"/>
@@ -6167,6 +5575,7 @@
     <w:p>
       <w:pPr>
         <w:spacing w:after="0" w:line="360" w:lineRule="auto"/>
+        <w:jc w:val="both"/>
         <w:rPr>
           <w:rFonts w:ascii="Times New Roman" w:hAnsi="Times New Roman" w:cs="Times New Roman"/>
           <w:sz w:val="24"/>
@@ -6327,6 +5736,7 @@
     <w:p>
       <w:pPr>
         <w:spacing w:after="0" w:line="360" w:lineRule="auto"/>
+        <w:jc w:val="both"/>
         <w:rPr>
           <w:rFonts w:ascii="Times New Roman" w:hAnsi="Times New Roman" w:cs="Times New Roman"/>
           <w:sz w:val="24"/>
@@ -6492,24 +5902,14 @@
           <w:szCs w:val="24"/>
         </w:rPr>
         <w:lastRenderedPageBreak/>
-        <w:t>7.4 Double click speed customi</w:t>
-      </w:r>
-      <w:bookmarkStart w:id="31" w:name="_GoBack"/>
-      <w:bookmarkEnd w:id="31"/>
-      <w:r>
-        <w:rPr>
-          <w:rFonts w:ascii="Times New Roman" w:hAnsi="Times New Roman" w:cs="Times New Roman"/>
-          <w:color w:val="00B050"/>
-          <w:sz w:val="24"/>
-          <w:szCs w:val="24"/>
-        </w:rPr>
-        <w:t>zation</w:t>
+        <w:t>7.4 Double click speed customization</w:t>
       </w:r>
       <w:bookmarkEnd w:id="30"/>
     </w:p>
     <w:p>
       <w:pPr>
         <w:spacing w:after="0" w:line="360" w:lineRule="auto"/>
+        <w:jc w:val="both"/>
         <w:rPr>
           <w:rFonts w:ascii="Times New Roman" w:hAnsi="Times New Roman" w:cs="Times New Roman"/>
           <w:sz w:val="24"/>
@@ -6644,23 +6044,24 @@
           <w:szCs w:val="24"/>
         </w:rPr>
       </w:pPr>
-      <w:bookmarkStart w:id="32" w:name="_7.5_Desktop_wallpaper"/>
-      <w:bookmarkStart w:id="33" w:name="_Toc365372722"/>
+      <w:bookmarkStart w:id="31" w:name="_7.5_Desktop_wallpaper"/>
+      <w:bookmarkStart w:id="32" w:name="_Toc365372722"/>
+      <w:bookmarkEnd w:id="31"/>
+      <w:r>
+        <w:rPr>
+          <w:rFonts w:ascii="Times New Roman" w:hAnsi="Times New Roman" w:cs="Times New Roman"/>
+          <w:color w:val="00B050"/>
+          <w:sz w:val="24"/>
+          <w:szCs w:val="24"/>
+        </w:rPr>
+        <w:t>7.5 Desktop wallpaper customization</w:t>
+      </w:r>
       <w:bookmarkEnd w:id="32"/>
-      <w:r>
-        <w:rPr>
-          <w:rFonts w:ascii="Times New Roman" w:hAnsi="Times New Roman" w:cs="Times New Roman"/>
-          <w:color w:val="00B050"/>
-          <w:sz w:val="24"/>
-          <w:szCs w:val="24"/>
-        </w:rPr>
-        <w:t>7.5 Desktop wallpaper customization</w:t>
-      </w:r>
-      <w:bookmarkEnd w:id="33"/>
-    </w:p>
-    <w:p>
-      <w:pPr>
-        <w:spacing w:after="0" w:line="360" w:lineRule="auto"/>
+    </w:p>
+    <w:p>
+      <w:pPr>
+        <w:spacing w:after="0" w:line="360" w:lineRule="auto"/>
+        <w:jc w:val="both"/>
         <w:rPr>
           <w:rFonts w:ascii="Times New Roman" w:hAnsi="Times New Roman" w:cs="Times New Roman"/>
           <w:sz w:val="24"/>
@@ -6679,6 +6080,7 @@
     <w:p>
       <w:pPr>
         <w:spacing w:after="0" w:line="360" w:lineRule="auto"/>
+        <w:jc w:val="both"/>
         <w:rPr>
           <w:rFonts w:ascii="Times New Roman" w:hAnsi="Times New Roman" w:cs="Times New Roman"/>
           <w:sz w:val="24"/>
@@ -6884,7 +6286,7 @@
           <w:szCs w:val="28"/>
         </w:rPr>
       </w:pPr>
-      <w:bookmarkStart w:id="34" w:name="_Toc365372723"/>
+      <w:bookmarkStart w:id="33" w:name="_Toc365372723"/>
       <w:r>
         <w:rPr>
           <w:rFonts w:ascii="Times New Roman" w:hAnsi="Times New Roman" w:cs="Times New Roman"/>
@@ -6896,24 +6298,35 @@
         <w:lastRenderedPageBreak/>
         <w:t>8 Conclusion</w:t>
       </w:r>
+      <w:bookmarkEnd w:id="33"/>
+    </w:p>
+    <w:p>
+      <w:pPr>
+        <w:spacing w:after="0" w:line="360" w:lineRule="auto"/>
+        <w:jc w:val="both"/>
+        <w:rPr>
+          <w:rFonts w:ascii="Times New Roman" w:hAnsi="Times New Roman" w:cs="Times New Roman"/>
+          <w:sz w:val="24"/>
+          <w:szCs w:val="24"/>
+        </w:rPr>
+      </w:pPr>
+      <w:r>
+        <w:rPr>
+          <w:rFonts w:ascii="Times New Roman" w:hAnsi="Times New Roman" w:cs="Times New Roman"/>
+          <w:sz w:val="24"/>
+          <w:szCs w:val="24"/>
+        </w:rPr>
+        <w:t>LongOS was created to make every day’s actions faster and easier for different users. This is the main purpose of our project. A lot of work was done since the beginning and a lot of work is still to be done. If you have a</w:t>
+      </w:r>
+      <w:bookmarkStart w:id="34" w:name="_GoBack"/>
       <w:bookmarkEnd w:id="34"/>
-    </w:p>
-    <w:p>
-      <w:pPr>
-        <w:spacing w:after="0" w:line="360" w:lineRule="auto"/>
-        <w:rPr>
-          <w:rFonts w:ascii="Times New Roman" w:hAnsi="Times New Roman" w:cs="Times New Roman"/>
-          <w:sz w:val="24"/>
-          <w:szCs w:val="24"/>
-        </w:rPr>
-      </w:pPr>
-      <w:r>
-        <w:rPr>
-          <w:rFonts w:ascii="Times New Roman" w:hAnsi="Times New Roman" w:cs="Times New Roman"/>
-          <w:sz w:val="24"/>
-          <w:szCs w:val="24"/>
-        </w:rPr>
-        <w:t xml:space="preserve">LongOS was created to make every day’s actions faster and easier for different users. This is the main purpose of our project. A lot of work was done since the beginning and a lot of work is still to be done. If you have any suggestions or have found any bugs please use </w:t>
+      <w:r>
+        <w:rPr>
+          <w:rFonts w:ascii="Times New Roman" w:hAnsi="Times New Roman" w:cs="Times New Roman"/>
+          <w:sz w:val="24"/>
+          <w:szCs w:val="24"/>
+        </w:rPr>
+        <w:t xml:space="preserve">ny suggestions or have found any bugs please use </w:t>
       </w:r>
       <w:hyperlink r:id="rId29" w:history="1">
         <w:proofErr w:type="spellStart"/>
@@ -8381,7 +7794,7 @@
 </file>
 
 <file path=customXml/itemProps1.xml><?xml version="1.0" encoding="utf-8"?>
-<ds:datastoreItem xmlns:ds="http://schemas.openxmlformats.org/officeDocument/2006/customXml" ds:itemID="{AB41AD0A-D7AB-4FD8-85C4-2DF8B647196B}">
+<ds:datastoreItem xmlns:ds="http://schemas.openxmlformats.org/officeDocument/2006/customXml" ds:itemID="{13FE455F-EEDB-4155-B804-1D4C4B5C4ECA}">
   <ds:schemaRefs>
     <ds:schemaRef ds:uri="http://schemas.openxmlformats.org/officeDocument/2006/bibliography"/>
   </ds:schemaRefs>

</xml_diff>